<commit_message>
Figures are saved separately (vector and high-res). Fixes #18
</commit_message>
<xml_diff>
--- a/example/example.docx
+++ b/example/example.docx
@@ -711,7 +711,52 @@
     </w:p>
     <w:p>
       <w:r>
-        <w:t xml:space="preserve">As required by the APA guidelines, in manuscripts tables are pushed to the final pages of the document when creating a PDF. Again, this is not the case in Word documents due to limited pandoc functionality.</w:t>
+        <w:t xml:space="preserve">As required by the APA guidelines, in manuscripts tables are pushed to the final pages of the document when creating a PDF. Again, this is not the case in Word documents due to limited pandoc functionality. To place figures and tables in your text instead, set the</w:t>
+      </w:r>
+      <w:r>
+        <w:t xml:space="preserve"> </w:t>
+      </w:r>
+      <w:r>
+        <w:rPr>
+          <w:rStyle w:val="VerbatimChar"/>
+        </w:rPr>
+        <w:t xml:space="preserve">figsintext</w:t>
+      </w:r>
+      <w:r>
+        <w:t xml:space="preserve"> </w:t>
+      </w:r>
+      <w:r>
+        <w:t xml:space="preserve">parameter in the document header to</w:t>
+      </w:r>
+      <w:r>
+        <w:t xml:space="preserve"> </w:t>
+      </w:r>
+      <w:r>
+        <w:rPr>
+          <w:rStyle w:val="VerbatimChar"/>
+        </w:rPr>
+        <w:t xml:space="preserve">yes</w:t>
+      </w:r>
+      <w:r>
+        <w:t xml:space="preserve"> </w:t>
+      </w:r>
+      <w:r>
+        <w:t xml:space="preserve">or</w:t>
+      </w:r>
+      <w:r>
+        <w:t xml:space="preserve"> </w:t>
+      </w:r>
+      <w:r>
+        <w:rPr>
+          <w:rStyle w:val="VerbatimChar"/>
+        </w:rPr>
+        <w:t xml:space="preserve">true</w:t>
+      </w:r>
+      <w:r>
+        <w:t xml:space="preserve"> </w:t>
+      </w:r>
+      <w:r>
+        <w:t xml:space="preserve">as I have done in this document.</w:t>
       </w:r>
     </w:p>
     <w:p>
@@ -1450,7 +1495,7 @@
       <w:r>
         <w:drawing>
           <wp:inline>
-            <wp:extent cx="4610100" cy="3695700"/>
+            <wp:extent cx="4584700" cy="3657600"/>
             <wp:effectExtent b="0" l="0" r="0" t="0"/>
             <wp:docPr descr="" id="1" name="Picture"/>
             <a:graphic>
@@ -1471,7 +1516,7 @@
                   <pic:spPr bwMode="auto">
                     <a:xfrm>
                       <a:off x="0" y="0"/>
-                      <a:ext cx="4610100" cy="3695700"/>
+                      <a:ext cx="4584700" cy="3657600"/>
                     </a:xfrm>
                     <a:prstGeom prst="rect">
                       <a:avLst/>
@@ -1500,7 +1545,34 @@
     </w:p>
     <w:p>
       <w:r>
-        <w:t xml:space="preserve">Again, as required by the APA guidelines, figures are pushed to the final pages of the document.</w:t>
+        <w:t xml:space="preserve">Again, as required by the APA guidelines, figures are pushed to the final pages of the document unless you set</w:t>
+      </w:r>
+      <w:r>
+        <w:t xml:space="preserve"> </w:t>
+      </w:r>
+      <w:r>
+        <w:rPr>
+          <w:rStyle w:val="VerbatimChar"/>
+        </w:rPr>
+        <w:t xml:space="preserve">figsintext</w:t>
+      </w:r>
+      <w:r>
+        <w:t xml:space="preserve"> </w:t>
+      </w:r>
+      <w:r>
+        <w:t xml:space="preserve">to</w:t>
+      </w:r>
+      <w:r>
+        <w:t xml:space="preserve"> </w:t>
+      </w:r>
+      <w:r>
+        <w:rPr>
+          <w:rStyle w:val="VerbatimChar"/>
+        </w:rPr>
+        <w:t xml:space="preserve">yes</w:t>
+      </w:r>
+      <w:r>
+        <w:t xml:space="preserve">.</w:t>
       </w:r>
     </w:p>
     <w:bookmarkStart w:id="34" w:name="report-statistical-analyses"/>
@@ -2203,7 +2275,7 @@
         <w:rPr>
           <w:rStyle w:val="VerbatimChar"/>
         </w:rPr>
-        <w:t xml:space="preserve">classoption</w:t>
+        <w:t xml:space="preserve">class</w:t>
       </w:r>
       <w:r>
         <w:t xml:space="preserve"> </w:t>
@@ -2245,7 +2317,7 @@
         <w:rPr>
           <w:rStyle w:val="VerbatimChar"/>
         </w:rPr>
-        <w:t xml:space="preserve">classoption</w:t>
+        <w:t xml:space="preserve">class</w:t>
       </w:r>
       <w:r>
         <w:t xml:space="preserve"> </w:t>
@@ -2263,7 +2335,39 @@
         <w:t xml:space="preserve">jou</w:t>
       </w:r>
       <w:r>
-        <w:t xml:space="preserve">.</w:t>
+        <w:t xml:space="preserve">. Refer to the</w:t>
+      </w:r>
+      <w:r>
+        <w:t xml:space="preserve"> </w:t>
+      </w:r>
+      <w:r>
+        <w:rPr>
+          <w:rStyle w:val="VerbatimChar"/>
+        </w:rPr>
+        <w:t xml:space="preserve">apa6</w:t>
+      </w:r>
+      <w:r>
+        <w:t xml:space="preserve"> </w:t>
+      </w:r>
+      <w:r>
+        <w:t xml:space="preserve">document class</w:t>
+      </w:r>
+      <w:r>
+        <w:t xml:space="preserve"> </w:t>
+      </w:r>
+      <w:hyperlink r:id="rId39">
+        <w:r>
+          <w:rPr>
+            <w:rStyle w:val="Link"/>
+          </w:rPr>
+          <w:t xml:space="preserve">documentation</w:t>
+        </w:r>
+      </w:hyperlink>
+      <w:r>
+        <w:t xml:space="preserve"> </w:t>
+      </w:r>
+      <w:r>
+        <w:t xml:space="preserve">for further class options, such as paper size or draft watermarks.</w:t>
       </w:r>
     </w:p>
     <w:p>
@@ -2286,7 +2390,7 @@
         <w:t xml:space="preserve">argument in the header of this document to true. This option has no effect on Word documents.</w:t>
       </w:r>
     </w:p>
-    <w:bookmarkStart w:id="39" w:name="last-words"/>
+    <w:bookmarkStart w:id="40" w:name="last-words"/>
     <w:p>
       <w:pPr>
         <w:pStyle w:val="Heading2"/>
@@ -2295,7 +2399,7 @@
         <w:t xml:space="preserve">Last words</w:t>
       </w:r>
     </w:p>
-    <w:bookmarkEnd w:id="39"/>
+    <w:bookmarkEnd w:id="40"/>
     <w:p>
       <w:r>
         <w:t xml:space="preserve">That's all I have. Enjoy writing your manuscript. If you have any trouble or ideas for improvements, open an</w:t>
@@ -2303,7 +2407,7 @@
       <w:r>
         <w:t xml:space="preserve"> </w:t>
       </w:r>
-      <w:hyperlink r:id="rId40">
+      <w:hyperlink r:id="rId41">
         <w:r>
           <w:rPr>
             <w:rStyle w:val="Link"/>
@@ -2318,7 +2422,7 @@
         <w:t xml:space="preserve">on GitHub or make a pull request with the fix. ;)</w:t>
       </w:r>
     </w:p>
-    <w:bookmarkStart w:id="41" w:name="references"/>
+    <w:bookmarkStart w:id="42" w:name="references"/>
     <w:p>
       <w:pPr>
         <w:pStyle w:val="Heading1"/>
@@ -2327,7 +2431,7 @@
         <w:t xml:space="preserve">References</w:t>
       </w:r>
     </w:p>
-    <w:bookmarkEnd w:id="41"/>
+    <w:bookmarkEnd w:id="42"/>
     <w:p>
       <w:r>
         <w:t xml:space="preserve">Baumer</w:t>
@@ -2386,7 +2490,7 @@
       <w:r>
         <w:t xml:space="preserve"> </w:t>
       </w:r>
-      <w:hyperlink r:id="rId42">
+      <w:hyperlink r:id="rId43">
         <w:r>
           <w:rPr>
             <w:rStyle w:val="Link"/>
@@ -2423,7 +2527,7 @@
       <w:r>
         <w:t xml:space="preserve">(3), 407—425. doi:</w:t>
       </w:r>
-      <w:hyperlink r:id="rId43">
+      <w:hyperlink r:id="rId44">
         <w:r>
           <w:rPr>
             <w:rStyle w:val="Link"/>
@@ -2443,7 +2547,7 @@
 <file path=word/numbering.xml><?xml version="1.0" encoding="utf-8"?>
 <w:numbering xmlns:w="http://schemas.openxmlformats.org/wordprocessingml/2006/main">
   <w:abstractNum w:abstractNumId="0">
-    <w:nsid w:val="2d2ec3f3"/>
+    <w:nsid w:val="9ca176d7"/>
     <w:multiLevelType w:val="multilevel"/>
     <w:lvl w:ilvl="0">
       <w:numFmt w:val="bullet"/>

</xml_diff>

<commit_message>
Finalizing release on master branch.
</commit_message>
<xml_diff>
--- a/example/example.docx
+++ b/example/example.docx
@@ -247,7 +247,7 @@
     <w:p>
       <w:pPr>
         <w:pStyle w:val="Compact"/>
-        <w:pStyle w:val="h1-pagebreak"/>
+        <w:pStyle w:val="Titel"/>
       </w:pPr>
       <w:r>
         <w:t xml:space="preserve">Abstract</w:t>
@@ -258,7 +258,25 @@
         <w:pStyle w:val="Textkrper"/>
       </w:pPr>
       <w:r>
-        <w:t xml:space="preserve">This manuscript demonstrates how to use R Markdown and papaja to create an APA conform manuscript. papaja builds on R Markdown, which uses pandoc to turn Markdown into PDF or Word documents. The conversion to Word documents currently supports only a limited set of features.</w:t>
+        <w:t xml:space="preserve">This manuscript demonstrates how to use R Markdown and papaja to</w:t>
+      </w:r>
+      <w:r>
+        <w:t xml:space="preserve"> </w:t>
+      </w:r>
+      <w:r>
+        <w:t xml:space="preserve">create an APA conform manuscript. papaja builds on R Markdown, which</w:t>
+      </w:r>
+      <w:r>
+        <w:t xml:space="preserve"> </w:t>
+      </w:r>
+      <w:r>
+        <w:t xml:space="preserve">uses pandoc to turn Markdown into PDF or Word documents. The conversion</w:t>
+      </w:r>
+      <w:r>
+        <w:t xml:space="preserve"> </w:t>
+      </w:r>
+      <w:r>
+        <w:t xml:space="preserve">to Word documents currently supports only a limited set of features.</w:t>
       </w:r>
     </w:p>
     <w:p>
@@ -5082,7 +5100,7 @@
         <w:t xml:space="preserve"> </w:t>
       </w:r>
       <w:r>
-        <w:t xml:space="preserve">(Version 3.4.3; R Core Team, 2015)</w:t>
+        <w:t xml:space="preserve">(Version 3.4.4; R Core Team, 2015)</w:t>
       </w:r>
       <w:r>
         <w:t xml:space="preserve"> </w:t>
@@ -5103,7 +5121,7 @@
         <w:t xml:space="preserve"> </w:t>
       </w:r>
       <w:r>
-        <w:t xml:space="preserve">(Version 0.18.0; Singmann, Bolker, Westfall, &amp; Aust, 2016)</w:t>
+        <w:t xml:space="preserve">(Version 0.20.2; Singmann, Bolker, Westfall, &amp; Aust, 2016)</w:t>
       </w:r>
       <w:r>
         <w:t xml:space="preserve">,</w:t>
@@ -5121,7 +5139,7 @@
         <w:t xml:space="preserve"> </w:t>
       </w:r>
       <w:r>
-        <w:t xml:space="preserve">(Version 0.2; Müller, 2017)</w:t>
+        <w:t xml:space="preserve">(Version 0.2.2; Müller, 2017)</w:t>
       </w:r>
       <w:r>
         <w:t xml:space="preserve">,</w:t>
@@ -5157,7 +5175,7 @@
         <w:t xml:space="preserve"> </w:t>
       </w:r>
       <w:r>
-        <w:t xml:space="preserve">(Version 0.4.3; Robinson, 2016)</w:t>
+        <w:t xml:space="preserve">(Version 0.5.0; Robinson, 2016)</w:t>
       </w:r>
       <w:r>
         <w:t xml:space="preserve">,</w:t>
@@ -5175,7 +5193,7 @@
         <w:t xml:space="preserve"> </w:t>
       </w:r>
       <w:r>
-        <w:t xml:space="preserve">(Version 0.7.4; Wickham &amp; Francois, 2016)</w:t>
+        <w:t xml:space="preserve">(Version 0.7.6; Wickham &amp; Francois, 2016)</w:t>
       </w:r>
       <w:r>
         <w:t xml:space="preserve">,</w:t>
@@ -5187,13 +5205,31 @@
         <w:rPr>
           <w:i/>
         </w:rPr>
+        <w:t xml:space="preserve">emmeans</w:t>
+      </w:r>
+      <w:r>
+        <w:t xml:space="preserve"> </w:t>
+      </w:r>
+      <w:r>
+        <w:t xml:space="preserve">(Version 1.2.1; R. Lenth, 2018)</w:t>
+      </w:r>
+      <w:r>
+        <w:t xml:space="preserve">,</w:t>
+      </w:r>
+      <w:r>
+        <w:t xml:space="preserve"> </w:t>
+      </w:r>
+      <w:r>
+        <w:rPr>
+          <w:i/>
+        </w:rPr>
         <w:t xml:space="preserve">estimability</w:t>
       </w:r>
       <w:r>
         <w:t xml:space="preserve"> </w:t>
       </w:r>
       <w:r>
-        <w:t xml:space="preserve">(Version 1.2; Lenth, 2015)</w:t>
+        <w:t xml:space="preserve">(Version 1.3; R. V. Lenth, 2015)</w:t>
       </w:r>
       <w:r>
         <w:t xml:space="preserve">,</w:t>
@@ -5211,7 +5247,7 @@
         <w:t xml:space="preserve"> </w:t>
       </w:r>
       <w:r>
-        <w:t xml:space="preserve">(Version 1.19; Xie, 2015)</w:t>
+        <w:t xml:space="preserve">(Version 1.20; Xie, 2015)</w:t>
       </w:r>
       <w:r>
         <w:t xml:space="preserve">,</w:t>
@@ -5229,7 +5265,7 @@
         <w:t xml:space="preserve"> </w:t>
       </w:r>
       <w:r>
-        <w:t xml:space="preserve">(Version 1.1.14; Bates, Mächler, Bolker, &amp; Walker, 2015)</w:t>
+        <w:t xml:space="preserve">(Version 1.1.15; Bates, Mächler, Bolker, &amp; Walker, 2015)</w:t>
       </w:r>
       <w:r>
         <w:t xml:space="preserve">,</w:t>
@@ -5247,7 +5283,7 @@
         <w:t xml:space="preserve"> </w:t>
       </w:r>
       <w:r>
-        <w:t xml:space="preserve">(Version 2.27.61; Lenth, 2016)</w:t>
+        <w:t xml:space="preserve">(Version 2.27.61; R. V. Lenth, 2016)</w:t>
       </w:r>
       <w:r>
         <w:t xml:space="preserve">,</w:t>
@@ -5265,7 +5301,7 @@
         <w:t xml:space="preserve"> </w:t>
       </w:r>
       <w:r>
-        <w:t xml:space="preserve">(Version 1.2.11; Bates &amp; Maechler, 2016)</w:t>
+        <w:t xml:space="preserve">(Version 1.2.14; Bates &amp; Maechler, 2016)</w:t>
       </w:r>
       <w:r>
         <w:t xml:space="preserve">,</w:t>
@@ -5301,7 +5337,7 @@
         <w:t xml:space="preserve"> </w:t>
       </w:r>
       <w:r>
-        <w:t xml:space="preserve">(Version 0.1.0.9655; Aust &amp; Barth, 2015)</w:t>
+        <w:t xml:space="preserve">(Version 0.1.0.9793; Aust &amp; Barth, 2015)</w:t>
       </w:r>
       <w:r>
         <w:t xml:space="preserve">,</w:t>
@@ -5319,7 +5355,7 @@
         <w:t xml:space="preserve"> </w:t>
       </w:r>
       <w:r>
-        <w:t xml:space="preserve">(Version 1.4.2; Wickham, 2007)</w:t>
+        <w:t xml:space="preserve">(Version 1.4.3; Wickham, 2007)</w:t>
       </w:r>
       <w:r>
         <w:t xml:space="preserve">,</w:t>
@@ -5337,7 +5373,7 @@
         <w:t xml:space="preserve"> </w:t>
       </w:r>
       <w:r>
-        <w:t xml:space="preserve">(Version 1.8; Allaire et al., 2016)</w:t>
+        <w:t xml:space="preserve">(Version 1.10; Allaire et al., 2016)</w:t>
       </w:r>
       <w:r>
         <w:t xml:space="preserve">, and</w:t>
@@ -5355,7 +5391,7 @@
         <w:t xml:space="preserve"> </w:t>
       </w:r>
       <w:r>
-        <w:t xml:space="preserve">(Version 1.0.2; Wickham, 2011)</w:t>
+        <w:t xml:space="preserve">(Version 2.0.0; Wickham, 2011)</w:t>
       </w:r>
     </w:p>
     <w:p>
@@ -5829,7 +5865,7 @@
         <w:rPr>
           <w:rStyle w:val="VerbatimChar"/>
         </w:rPr>
-        <w:t xml:space="preserve">lineno</w:t>
+        <w:t xml:space="preserve">linenumbers</w:t>
       </w:r>
       <w:r>
         <w:t xml:space="preserve"> </w:t>
@@ -6001,7 +6037,7 @@
         <w:rPr>
           <w:rStyle w:val="VerbatimChar"/>
         </w:rPr>
-        <w:t xml:space="preserve">glm</w:t>
+        <w:t xml:space="preserve">factanal</w:t>
       </w:r>
       <w:r>
         <w:t xml:space="preserve">,</w:t>
@@ -6013,7 +6049,7 @@
         <w:rPr>
           <w:rStyle w:val="VerbatimChar"/>
         </w:rPr>
-        <w:t xml:space="preserve">factanal</w:t>
+        <w:t xml:space="preserve">fa</w:t>
       </w:r>
       <w:r>
         <w:t xml:space="preserve">,</w:t>
@@ -6025,7 +6061,7 @@
         <w:rPr>
           <w:rStyle w:val="VerbatimChar"/>
         </w:rPr>
-        <w:t xml:space="preserve">fa</w:t>
+        <w:t xml:space="preserve">lavaan</w:t>
       </w:r>
       <w:r>
         <w:t xml:space="preserve">,</w:t>
@@ -6037,10 +6073,10 @@
         <w:rPr>
           <w:rStyle w:val="VerbatimChar"/>
         </w:rPr>
-        <w:t xml:space="preserve">lavaan</w:t>
-      </w:r>
-      <w:r>
-        <w:t xml:space="preserve">,</w:t>
+        <w:t xml:space="preserve">lmer</w:t>
+      </w:r>
+      <w:r>
+        <w:t xml:space="preserve">, or</w:t>
       </w:r>
       <w:r>
         <w:t xml:space="preserve"> </w:t>
@@ -6049,7 +6085,7 @@
         <w:rPr>
           <w:rStyle w:val="VerbatimChar"/>
         </w:rPr>
-        <w:t xml:space="preserve">BFBayesFactor</w:t>
+        <w:t xml:space="preserve">glmer</w:t>
       </w:r>
       <w:r>
         <w:t xml:space="preserve">).</w:t>
@@ -6322,6 +6358,37 @@
         <w:pStyle w:val="Literaturverzeichnis"/>
       </w:pPr>
       <w:r>
+        <w:t xml:space="preserve">Lenth, R. (2018).</w:t>
+      </w:r>
+      <w:r>
+        <w:t xml:space="preserve"> </w:t>
+      </w:r>
+      <w:r>
+        <w:rPr>
+          <w:i/>
+        </w:rPr>
+        <w:t xml:space="preserve">Emmeans: Estimated marginal means, aka least-squares means</w:t>
+      </w:r>
+      <w:r>
+        <w:t xml:space="preserve">. Retrieved from</w:t>
+      </w:r>
+      <w:r>
+        <w:t xml:space="preserve"> </w:t>
+      </w:r>
+      <w:hyperlink r:id="rId57">
+        <w:r>
+          <w:rPr>
+            <w:rStyle w:val="Hyperlink"/>
+          </w:rPr>
+          <w:t xml:space="preserve">https://CRAN.R-project.org/package=emmeans</w:t>
+        </w:r>
+      </w:hyperlink>
+    </w:p>
+    <w:p>
+      <w:pPr>
+        <w:pStyle w:val="Literaturverzeichnis"/>
+      </w:pPr>
+      <w:r>
         <w:t xml:space="preserve">Lenth, R. V. (2015).</w:t>
       </w:r>
       <w:r>
@@ -6339,7 +6406,7 @@
       <w:r>
         <w:t xml:space="preserve"> </w:t>
       </w:r>
-      <w:hyperlink r:id="rId57">
+      <w:hyperlink r:id="rId58">
         <w:r>
           <w:rPr>
             <w:rStyle w:val="Hyperlink"/>
@@ -6379,7 +6446,7 @@
       <w:r>
         <w:t xml:space="preserve">(1), 1–33. doi:</w:t>
       </w:r>
-      <w:hyperlink r:id="rId58">
+      <w:hyperlink r:id="rId59">
         <w:r>
           <w:rPr>
             <w:rStyle w:val="Hyperlink"/>
@@ -6410,7 +6477,7 @@
       <w:r>
         <w:t xml:space="preserve"> </w:t>
       </w:r>
-      <w:hyperlink r:id="rId59">
+      <w:hyperlink r:id="rId60">
         <w:r>
           <w:rPr>
             <w:rStyle w:val="Hyperlink"/>
@@ -6441,7 +6508,7 @@
       <w:r>
         <w:t xml:space="preserve"> </w:t>
       </w:r>
-      <w:hyperlink r:id="rId60">
+      <w:hyperlink r:id="rId61">
         <w:r>
           <w:rPr>
             <w:rStyle w:val="Hyperlink"/>
@@ -6472,7 +6539,7 @@
       <w:r>
         <w:t xml:space="preserve"> </w:t>
       </w:r>
-      <w:hyperlink r:id="rId61">
+      <w:hyperlink r:id="rId62">
         <w:r>
           <w:rPr>
             <w:rStyle w:val="Hyperlink"/>
@@ -6503,7 +6570,7 @@
       <w:r>
         <w:t xml:space="preserve"> </w:t>
       </w:r>
-      <w:hyperlink r:id="rId62">
+      <w:hyperlink r:id="rId63">
         <w:r>
           <w:rPr>
             <w:rStyle w:val="Hyperlink"/>
@@ -6546,7 +6613,7 @@
       <w:r>
         <w:t xml:space="preserve"> </w:t>
       </w:r>
-      <w:hyperlink r:id="rId63">
+      <w:hyperlink r:id="rId64">
         <w:r>
           <w:rPr>
             <w:rStyle w:val="Hyperlink"/>
@@ -6589,7 +6656,7 @@
       <w:r>
         <w:t xml:space="preserve"> </w:t>
       </w:r>
-      <w:hyperlink r:id="rId64">
+      <w:hyperlink r:id="rId65">
         <w:r>
           <w:rPr>
             <w:rStyle w:val="Hyperlink"/>
@@ -6620,7 +6687,7 @@
       <w:r>
         <w:t xml:space="preserve"> </w:t>
       </w:r>
-      <w:hyperlink r:id="rId65">
+      <w:hyperlink r:id="rId66">
         <w:r>
           <w:rPr>
             <w:rStyle w:val="Hyperlink"/>
@@ -6654,7 +6721,7 @@
       <w:r>
         <w:t xml:space="preserve"> </w:t>
       </w:r>
-      <w:hyperlink r:id="rId66">
+      <w:hyperlink r:id="rId67">
         <w:r>
           <w:rPr>
             <w:rStyle w:val="Hyperlink"/>
@@ -7108,7 +7175,7 @@
     </w:lvl>
   </w:abstractNum>
   <w:abstractNum w:abstractNumId="990">
-    <w:nsid w:val="63df57f7"/>
+    <w:nsid w:val="be549db2"/>
     <w:multiLevelType w:val="multilevel"/>
     <w:lvl w:ilvl="0">
       <w:numFmt w:val="bullet"/>
@@ -8130,6 +8197,50 @@
       <w:pageBreakBefore/>
     </w:pPr>
   </w:style>
+  <w:style w:type="table" w:styleId="Tabellenraster">
+    <w:name w:val="Table Grid"/>
+    <w:basedOn w:val="NormaleTabelle"/>
+    <w:rsid w:val="007407D0"/>
+    <w:pPr>
+      <w:spacing w:after="0"/>
+    </w:pPr>
+    <w:tblPr>
+      <w:tblBorders>
+        <w:top w:val="single" w:sz="4" w:space="0" w:color="auto"/>
+        <w:left w:val="single" w:sz="4" w:space="0" w:color="auto"/>
+        <w:bottom w:val="single" w:sz="4" w:space="0" w:color="auto"/>
+        <w:right w:val="single" w:sz="4" w:space="0" w:color="auto"/>
+        <w:insideH w:val="single" w:sz="4" w:space="0" w:color="auto"/>
+        <w:insideV w:val="single" w:sz="4" w:space="0" w:color="auto"/>
+      </w:tblBorders>
+    </w:tblPr>
+  </w:style>
+  <w:style w:type="table" w:customStyle="1" w:styleId="Table">
+    <w:name w:val="Table"/>
+    <w:basedOn w:val="NormaleTabelle"/>
+    <w:uiPriority w:val="99"/>
+    <w:rsid w:val="007407D0"/>
+    <w:pPr>
+      <w:spacing w:after="0"/>
+    </w:pPr>
+    <w:tblPr>
+      <w:tblBorders>
+        <w:top w:val="single" w:sz="12" w:space="0" w:color="auto"/>
+        <w:bottom w:val="single" w:sz="12" w:space="0" w:color="auto"/>
+      </w:tblBorders>
+    </w:tblPr>
+    <w:tcPr>
+      <w:vAlign w:val="center"/>
+    </w:tcPr>
+    <w:tblStylePr w:type="firstRow">
+      <w:tblPr/>
+      <w:tcPr>
+        <w:tcBorders>
+          <w:bottom w:val="single" w:sz="8" w:space="0" w:color="auto"/>
+        </w:tcBorders>
+      </w:tcPr>
+    </w:tblStylePr>
+  </w:style>
 </w:styles>
 </file>
 

</xml_diff>